<commit_message>
Cambios a caso de uso extendido
</commit_message>
<xml_diff>
--- a/doc/trim1/2_uml_ casos_uso/2_caso_uso_extendido/V02/CU12 - Ventas Diarias.docx
+++ b/doc/trim1/2_uml_ casos_uso/2_caso_uso_extendido/V02/CU12 - Ventas Diarias.docx
@@ -800,7 +800,28 @@
                 <w:rFonts w:ascii="Arial" w:hAnsi="Arial" w:cs="Arial"/>
                 <w:sz w:val="22"/>
               </w:rPr>
-              <w:t>El sistema tendrá un botón que podrá agregar el producto a una base de datos.</w:t>
+              <w:t xml:space="preserve">El sistema tendrá un botón que podrá agregar </w:t>
+            </w:r>
+            <w:r>
+              <w:rPr>
+                <w:rFonts w:ascii="Arial" w:hAnsi="Arial" w:cs="Arial"/>
+                <w:sz w:val="22"/>
+              </w:rPr>
+              <w:t xml:space="preserve">la venta </w:t>
+            </w:r>
+            <w:r>
+              <w:rPr>
+                <w:rFonts w:ascii="Arial" w:hAnsi="Arial" w:cs="Arial"/>
+                <w:sz w:val="22"/>
+              </w:rPr>
+              <w:t>a una base de datos</w:t>
+            </w:r>
+            <w:r>
+              <w:rPr>
+                <w:rFonts w:ascii="Arial" w:hAnsi="Arial" w:cs="Arial"/>
+                <w:sz w:val="22"/>
+              </w:rPr>
+              <w:t>, pero sin confirmar es decir en espera.</w:t>
             </w:r>
           </w:p>
         </w:tc>
@@ -1125,7 +1146,7 @@
                 <w:rFonts w:ascii="Arial" w:hAnsi="Arial" w:cs="Arial"/>
                 <w:sz w:val="22"/>
               </w:rPr>
-              <w:t>El dueño podrá imprimir la factura para entregársela al cliente.</w:t>
+              <w:t>El dueño podrá confirmar las ventas del día</w:t>
             </w:r>
           </w:p>
         </w:tc>
@@ -1146,7 +1167,7 @@
                 <w:rFonts w:ascii="Arial" w:hAnsi="Arial" w:cs="Arial"/>
                 <w:sz w:val="22"/>
               </w:rPr>
-              <w:t>El sistema tendrá una opción que le permitirá realizar una impresión de la factura creada.</w:t>
+              <w:t>El sistema tendrá un botón de confirmar venta para enviar a la base de datos de forma definitiva.</w:t>
             </w:r>
           </w:p>
         </w:tc>
@@ -1188,7 +1209,7 @@
                 <w:rFonts w:ascii="Arial" w:hAnsi="Arial" w:cs="Arial"/>
                 <w:sz w:val="22"/>
               </w:rPr>
-              <w:t>7</w:t>
+              <w:t>6</w:t>
             </w:r>
           </w:p>
         </w:tc>
@@ -1208,21 +1229,21 @@
                 <w:rFonts w:ascii="Arial" w:hAnsi="Arial" w:cs="Arial"/>
                 <w:sz w:val="22"/>
               </w:rPr>
-              <w:t xml:space="preserve">El dueño podrá compartir la </w:t>
-            </w:r>
-            <w:r>
-              <w:rPr>
-                <w:rFonts w:ascii="Arial" w:hAnsi="Arial" w:cs="Arial"/>
-                <w:sz w:val="22"/>
-              </w:rPr>
-              <w:t>factura</w:t>
-            </w:r>
-            <w:r>
-              <w:rPr>
-                <w:rFonts w:ascii="Arial" w:hAnsi="Arial" w:cs="Arial"/>
-                <w:sz w:val="22"/>
-              </w:rPr>
-              <w:t xml:space="preserve"> por medio de correo o WhatsApp.</w:t>
+              <w:t xml:space="preserve">El </w:t>
+            </w:r>
+            <w:r>
+              <w:rPr>
+                <w:rFonts w:ascii="Arial" w:hAnsi="Arial" w:cs="Arial"/>
+                <w:sz w:val="22"/>
+              </w:rPr>
+              <w:t>dueño</w:t>
+            </w:r>
+            <w:r>
+              <w:rPr>
+                <w:rFonts w:ascii="Arial" w:hAnsi="Arial" w:cs="Arial"/>
+                <w:sz w:val="22"/>
+              </w:rPr>
+              <w:t xml:space="preserve"> podrá generar la factura </w:t>
             </w:r>
           </w:p>
         </w:tc>
@@ -1243,7 +1264,7 @@
                 <w:rFonts w:ascii="Arial" w:hAnsi="Arial" w:cs="Arial"/>
                 <w:sz w:val="22"/>
               </w:rPr>
-              <w:t>El sistema tendrá la opción de compartir la factura mediante correo electrónico o al WhatsApp del cliente.</w:t>
+              <w:t>El sistema tendrá un botón que le permitirá generar la factura.</w:t>
             </w:r>
           </w:p>
         </w:tc>
@@ -1285,7 +1306,7 @@
                 <w:rFonts w:ascii="Arial" w:hAnsi="Arial" w:cs="Arial"/>
                 <w:sz w:val="22"/>
               </w:rPr>
-              <w:t>8</w:t>
+              <w:t>7</w:t>
             </w:r>
           </w:p>
         </w:tc>
@@ -1575,7 +1596,28 @@
                 <w:rFonts w:ascii="Arial" w:hAnsi="Arial" w:cs="Arial"/>
                 <w:sz w:val="22"/>
               </w:rPr>
-              <w:t>El dueño podrá pedir correo y nombre para hacer el respectivo envió de la factura.</w:t>
+              <w:t>El dueño podrá pedir</w:t>
+            </w:r>
+            <w:r>
+              <w:rPr>
+                <w:rFonts w:ascii="Arial" w:hAnsi="Arial" w:cs="Arial"/>
+                <w:sz w:val="22"/>
+              </w:rPr>
+              <w:t xml:space="preserve"> </w:t>
+            </w:r>
+            <w:r>
+              <w:rPr>
+                <w:rFonts w:ascii="Arial" w:hAnsi="Arial" w:cs="Arial"/>
+                <w:sz w:val="22"/>
+              </w:rPr>
+              <w:t xml:space="preserve">nombre para </w:t>
+            </w:r>
+            <w:r>
+              <w:rPr>
+                <w:rFonts w:ascii="Arial" w:hAnsi="Arial" w:cs="Arial"/>
+                <w:sz w:val="22"/>
+              </w:rPr>
+              <w:t>que la venta quede asignada al nombre</w:t>
             </w:r>
           </w:p>
         </w:tc>
@@ -1596,7 +1638,21 @@
                 <w:rFonts w:ascii="Arial" w:hAnsi="Arial" w:cs="Arial"/>
                 <w:sz w:val="22"/>
               </w:rPr>
-              <w:t>El sistema tiene la opción de agregar el correo y nombre para que se almacene en la base de datos y poder enviar la respectiva factura.</w:t>
+              <w:t xml:space="preserve">El sistema tiene la opción de </w:t>
+            </w:r>
+            <w:r>
+              <w:rPr>
+                <w:rFonts w:ascii="Arial" w:hAnsi="Arial" w:cs="Arial"/>
+                <w:sz w:val="22"/>
+              </w:rPr>
+              <w:t>agregar nombre</w:t>
+            </w:r>
+            <w:r>
+              <w:rPr>
+                <w:rFonts w:ascii="Arial" w:hAnsi="Arial" w:cs="Arial"/>
+                <w:sz w:val="22"/>
+              </w:rPr>
+              <w:t xml:space="preserve"> para que se almacene en la base de datos y poder enviar la respectiva factura.</w:t>
             </w:r>
           </w:p>
         </w:tc>
@@ -2001,6 +2057,89 @@
         </w:tc>
       </w:tr>
       <w:tr>
+        <w:trPr>
+          <w:cantSplit/>
+          <w:trHeight w:val="1094"/>
+        </w:trPr>
+        <w:tc>
+          <w:tcPr>
+            <w:tcW w:w="1023" w:type="pct"/>
+            <w:vAlign w:val="center"/>
+          </w:tcPr>
+          <w:p>
+            <w:pPr>
+              <w:pStyle w:val="Ttulo1"/>
+            </w:pPr>
+          </w:p>
+        </w:tc>
+        <w:tc>
+          <w:tcPr>
+            <w:tcW w:w="385" w:type="pct"/>
+          </w:tcPr>
+          <w:p>
+            <w:pPr>
+              <w:jc w:val="center"/>
+              <w:rPr>
+                <w:rFonts w:ascii="Arial" w:hAnsi="Arial" w:cs="Arial"/>
+                <w:b/>
+                <w:bCs/>
+                <w:sz w:val="22"/>
+              </w:rPr>
+            </w:pPr>
+            <w:r>
+              <w:rPr>
+                <w:rFonts w:ascii="Arial" w:hAnsi="Arial" w:cs="Arial"/>
+                <w:b/>
+                <w:bCs/>
+                <w:sz w:val="22"/>
+              </w:rPr>
+              <w:t>6.1</w:t>
+            </w:r>
+          </w:p>
+        </w:tc>
+        <w:tc>
+          <w:tcPr>
+            <w:tcW w:w="1830" w:type="pct"/>
+            <w:gridSpan w:val="2"/>
+          </w:tcPr>
+          <w:p>
+            <w:pPr>
+              <w:rPr>
+                <w:rFonts w:ascii="Arial" w:hAnsi="Arial" w:cs="Arial"/>
+                <w:sz w:val="22"/>
+              </w:rPr>
+            </w:pPr>
+            <w:r>
+              <w:rPr>
+                <w:rFonts w:ascii="Arial" w:hAnsi="Arial" w:cs="Arial"/>
+                <w:sz w:val="22"/>
+              </w:rPr>
+              <w:t>Si el dueño no confirmó las ventas del día al finalizar.</w:t>
+            </w:r>
+          </w:p>
+        </w:tc>
+        <w:tc>
+          <w:tcPr>
+            <w:tcW w:w="1762" w:type="pct"/>
+          </w:tcPr>
+          <w:p>
+            <w:pPr>
+              <w:rPr>
+                <w:rFonts w:ascii="Arial" w:hAnsi="Arial" w:cs="Arial"/>
+                <w:sz w:val="22"/>
+              </w:rPr>
+            </w:pPr>
+            <w:r>
+              <w:rPr>
+                <w:rFonts w:ascii="Arial" w:hAnsi="Arial" w:cs="Arial"/>
+                <w:sz w:val="22"/>
+              </w:rPr>
+              <w:t>El programa le recordara cuando vuelva a abrir la sección de ventas diarias al otro día que no ha confirmado las ventas.</w:t>
+            </w:r>
+          </w:p>
+        </w:tc>
+      </w:tr>
+      <w:tr>
         <w:tc>
           <w:tcPr>
             <w:tcW w:w="1023" w:type="pct"/>
@@ -2333,7 +2472,6 @@
                 <w:bCs/>
                 <w:sz w:val="22"/>
               </w:rPr>
-              <w:lastRenderedPageBreak/>
               <w:t>Urgencia</w:t>
             </w:r>
           </w:p>

</xml_diff>

<commit_message>
Arreglo de casos de uso y casos de uso extendido junto con los wireframes
</commit_message>
<xml_diff>
--- a/doc/trim1/2_uml_ casos_uso/2_caso_uso_extendido/V02/CU12 - Ventas Diarias.docx
+++ b/doc/trim1/2_uml_ casos_uso/2_caso_uso_extendido/V02/CU12 - Ventas Diarias.docx
@@ -1209,103 +1209,6 @@
                 <w:rFonts w:ascii="Arial" w:hAnsi="Arial" w:cs="Arial"/>
                 <w:sz w:val="22"/>
               </w:rPr>
-              <w:t>6</w:t>
-            </w:r>
-          </w:p>
-        </w:tc>
-        <w:tc>
-          <w:tcPr>
-            <w:tcW w:w="1795" w:type="pct"/>
-          </w:tcPr>
-          <w:p>
-            <w:pPr>
-              <w:rPr>
-                <w:rFonts w:ascii="Arial" w:hAnsi="Arial" w:cs="Arial"/>
-                <w:sz w:val="22"/>
-              </w:rPr>
-            </w:pPr>
-            <w:r>
-              <w:rPr>
-                <w:rFonts w:ascii="Arial" w:hAnsi="Arial" w:cs="Arial"/>
-                <w:sz w:val="22"/>
-              </w:rPr>
-              <w:t xml:space="preserve">El </w:t>
-            </w:r>
-            <w:r>
-              <w:rPr>
-                <w:rFonts w:ascii="Arial" w:hAnsi="Arial" w:cs="Arial"/>
-                <w:sz w:val="22"/>
-              </w:rPr>
-              <w:t>dueño</w:t>
-            </w:r>
-            <w:r>
-              <w:rPr>
-                <w:rFonts w:ascii="Arial" w:hAnsi="Arial" w:cs="Arial"/>
-                <w:sz w:val="22"/>
-              </w:rPr>
-              <w:t xml:space="preserve"> podrá generar la factura </w:t>
-            </w:r>
-          </w:p>
-        </w:tc>
-        <w:tc>
-          <w:tcPr>
-            <w:tcW w:w="1797" w:type="pct"/>
-            <w:gridSpan w:val="2"/>
-          </w:tcPr>
-          <w:p>
-            <w:pPr>
-              <w:rPr>
-                <w:rFonts w:ascii="Arial" w:hAnsi="Arial" w:cs="Arial"/>
-                <w:sz w:val="22"/>
-              </w:rPr>
-            </w:pPr>
-            <w:r>
-              <w:rPr>
-                <w:rFonts w:ascii="Arial" w:hAnsi="Arial" w:cs="Arial"/>
-                <w:sz w:val="22"/>
-              </w:rPr>
-              <w:t>El sistema tendrá un botón que le permitirá generar la factura.</w:t>
-            </w:r>
-          </w:p>
-        </w:tc>
-      </w:tr>
-      <w:tr>
-        <w:trPr>
-          <w:cantSplit/>
-        </w:trPr>
-        <w:tc>
-          <w:tcPr>
-            <w:tcW w:w="1023" w:type="pct"/>
-            <w:vMerge/>
-          </w:tcPr>
-          <w:p>
-            <w:pPr>
-              <w:rPr>
-                <w:rFonts w:ascii="Arial" w:hAnsi="Arial" w:cs="Arial"/>
-                <w:b/>
-                <w:bCs/>
-                <w:sz w:val="22"/>
-              </w:rPr>
-            </w:pPr>
-          </w:p>
-        </w:tc>
-        <w:tc>
-          <w:tcPr>
-            <w:tcW w:w="385" w:type="pct"/>
-          </w:tcPr>
-          <w:p>
-            <w:pPr>
-              <w:jc w:val="center"/>
-              <w:rPr>
-                <w:rFonts w:ascii="Arial" w:hAnsi="Arial" w:cs="Arial"/>
-                <w:sz w:val="22"/>
-              </w:rPr>
-            </w:pPr>
-            <w:r>
-              <w:rPr>
-                <w:rFonts w:ascii="Arial" w:hAnsi="Arial" w:cs="Arial"/>
-                <w:sz w:val="22"/>
-              </w:rPr>
               <w:t>7</w:t>
             </w:r>
           </w:p>
@@ -1653,91 +1556,6 @@
                 <w:sz w:val="22"/>
               </w:rPr>
               <w:t xml:space="preserve"> para que se almacene en la base de datos y poder enviar la respectiva factura.</w:t>
-            </w:r>
-          </w:p>
-        </w:tc>
-      </w:tr>
-      <w:tr>
-        <w:trPr>
-          <w:cantSplit/>
-          <w:trHeight w:val="841"/>
-        </w:trPr>
-        <w:tc>
-          <w:tcPr>
-            <w:tcW w:w="1023" w:type="pct"/>
-            <w:vMerge/>
-            <w:vAlign w:val="center"/>
-          </w:tcPr>
-          <w:p>
-            <w:pPr>
-              <w:rPr>
-                <w:rFonts w:ascii="Arial" w:hAnsi="Arial" w:cs="Arial"/>
-                <w:b/>
-                <w:bCs/>
-                <w:sz w:val="22"/>
-              </w:rPr>
-            </w:pPr>
-          </w:p>
-        </w:tc>
-        <w:tc>
-          <w:tcPr>
-            <w:tcW w:w="385" w:type="pct"/>
-          </w:tcPr>
-          <w:p>
-            <w:pPr>
-              <w:jc w:val="center"/>
-              <w:rPr>
-                <w:rFonts w:ascii="Arial" w:hAnsi="Arial" w:cs="Arial"/>
-                <w:sz w:val="22"/>
-              </w:rPr>
-            </w:pPr>
-            <w:r>
-              <w:rPr>
-                <w:rFonts w:ascii="Arial" w:hAnsi="Arial" w:cs="Arial"/>
-                <w:sz w:val="22"/>
-              </w:rPr>
-              <w:t>4.1</w:t>
-            </w:r>
-          </w:p>
-        </w:tc>
-        <w:tc>
-          <w:tcPr>
-            <w:tcW w:w="1795" w:type="pct"/>
-          </w:tcPr>
-          <w:p>
-            <w:pPr>
-              <w:rPr>
-                <w:rFonts w:ascii="Arial" w:hAnsi="Arial" w:cs="Arial"/>
-                <w:sz w:val="22"/>
-              </w:rPr>
-            </w:pPr>
-            <w:r>
-              <w:rPr>
-                <w:rFonts w:ascii="Arial" w:hAnsi="Arial" w:cs="Arial"/>
-                <w:sz w:val="22"/>
-              </w:rPr>
-              <w:t>El dueño aparte de modificar la factura también la puede eliminar.</w:t>
-            </w:r>
-          </w:p>
-        </w:tc>
-        <w:tc>
-          <w:tcPr>
-            <w:tcW w:w="1797" w:type="pct"/>
-            <w:gridSpan w:val="2"/>
-          </w:tcPr>
-          <w:p>
-            <w:pPr>
-              <w:rPr>
-                <w:rFonts w:ascii="Arial" w:hAnsi="Arial" w:cs="Arial"/>
-                <w:sz w:val="22"/>
-              </w:rPr>
-            </w:pPr>
-            <w:r>
-              <w:rPr>
-                <w:rFonts w:ascii="Arial" w:hAnsi="Arial" w:cs="Arial"/>
-                <w:sz w:val="22"/>
-              </w:rPr>
-              <w:t>El sistema tendrá un icono el cual cumplirá la función de eliminar el producto de la factura.</w:t>
             </w:r>
           </w:p>
         </w:tc>

</xml_diff>